<commit_message>
Hive local certificate trust in progress.
</commit_message>
<xml_diff>
--- a/Doc/Secrets.docx
+++ b/Doc/Secrets.docx
@@ -137,7 +137,9 @@
       </w:r>
     </w:p>
     <w:p>
-      <w:proofErr w:type="spellStart"/>
+      <w:r>
+        <w:t xml:space="preserve">A </w:t>
+      </w:r>
       <w:r>
         <w:t>n</w:t>
       </w:r>
@@ -145,14 +147,16 @@
         <w:t>eon</w:t>
       </w:r>
       <w:r>
-        <w:t>HIVES</w:t>
+        <w:t>HIVE</w:t>
+      </w:r>
+      <w:r>
+        <w:t xml:space="preserve"> currently make</w:t>
       </w:r>
       <w:r>
         <w:t>s</w:t>
       </w:r>
-      <w:proofErr w:type="spellEnd"/>
-      <w:r>
-        <w:t xml:space="preserve"> currently make the following trust assumptions:</w:t>
+      <w:r>
+        <w:t xml:space="preserve"> the following trust assumptions:</w:t>
       </w:r>
     </w:p>
     <w:p>
@@ -956,6 +960,256 @@
         <w:pStyle w:val="Heading2"/>
       </w:pPr>
       <w:r>
+        <w:t>Self-Signed Certificates</w:t>
+      </w:r>
+    </w:p>
+    <w:p>
+      <w:r>
+        <w:t>A neonHIVE currently requires 3 self-</w:t>
+      </w:r>
+      <w:r>
+        <w:t>signed</w:t>
+      </w:r>
+      <w:r>
+        <w:t xml:space="preserve"> certificates:</w:t>
+      </w:r>
+    </w:p>
+    <w:p>
+      <w:pPr>
+        <w:ind w:left="1980" w:hanging="1620"/>
+      </w:pPr>
+      <w:r>
+        <w:t>General</w:t>
+      </w:r>
+      <w:r>
+        <w:tab/>
+      </w:r>
+      <w:proofErr w:type="gramStart"/>
+      <w:r>
+        <w:rPr>
+          <w:b/>
+          <w:color w:val="C45911" w:themeColor="accent2" w:themeShade="BF"/>
+        </w:rPr>
+        <w:t>*.</w:t>
+      </w:r>
+      <w:proofErr w:type="spellStart"/>
+      <w:r>
+        <w:rPr>
+          <w:b/>
+          <w:color w:val="C45911" w:themeColor="accent2" w:themeShade="BF"/>
+        </w:rPr>
+        <w:t>NAME.hive</w:t>
+      </w:r>
+      <w:proofErr w:type="spellEnd"/>
+      <w:proofErr w:type="gramEnd"/>
+    </w:p>
+    <w:p>
+      <w:pPr>
+        <w:ind w:left="1980" w:hanging="1620"/>
+      </w:pPr>
+      <w:r>
+        <w:t>Registry Cache</w:t>
+      </w:r>
+      <w:r>
+        <w:tab/>
+      </w:r>
+      <w:proofErr w:type="gramStart"/>
+      <w:r>
+        <w:rPr>
+          <w:b/>
+          <w:color w:val="C45911" w:themeColor="accent2" w:themeShade="BF"/>
+        </w:rPr>
+        <w:t>*.neon-registry-</w:t>
+      </w:r>
+      <w:proofErr w:type="spellStart"/>
+      <w:r>
+        <w:rPr>
+          <w:b/>
+          <w:color w:val="C45911" w:themeColor="accent2" w:themeShade="BF"/>
+        </w:rPr>
+        <w:t>cache.NAME.hive</w:t>
+      </w:r>
+      <w:proofErr w:type="spellEnd"/>
+      <w:proofErr w:type="gramEnd"/>
+    </w:p>
+    <w:p>
+      <w:pPr>
+        <w:ind w:left="1980" w:hanging="1620"/>
+      </w:pPr>
+      <w:r>
+        <w:t>Vault</w:t>
+      </w:r>
+      <w:r>
+        <w:tab/>
+      </w:r>
+      <w:proofErr w:type="gramStart"/>
+      <w:r>
+        <w:rPr>
+          <w:b/>
+          <w:color w:val="C45911" w:themeColor="accent2" w:themeShade="BF"/>
+        </w:rPr>
+        <w:t>*.neon-</w:t>
+      </w:r>
+      <w:proofErr w:type="spellStart"/>
+      <w:r>
+        <w:rPr>
+          <w:b/>
+          <w:color w:val="C45911" w:themeColor="accent2" w:themeShade="BF"/>
+        </w:rPr>
+        <w:t>vault.NAME.hive</w:t>
+      </w:r>
+      <w:proofErr w:type="spellEnd"/>
+      <w:proofErr w:type="gramEnd"/>
+    </w:p>
+    <w:p>
+      <w:r>
+        <w:t xml:space="preserve">where </w:t>
+      </w:r>
+      <w:r>
+        <w:rPr>
+          <w:b/>
+          <w:color w:val="C45911" w:themeColor="accent2" w:themeShade="BF"/>
+        </w:rPr>
+        <w:t>NAME</w:t>
+      </w:r>
+      <w:r>
+        <w:rPr>
+          <w:color w:val="C45911" w:themeColor="accent2" w:themeShade="BF"/>
+        </w:rPr>
+        <w:t xml:space="preserve"> </w:t>
+      </w:r>
+      <w:r>
+        <w:t>is the hive name.</w:t>
+      </w:r>
+    </w:p>
+    <w:p>
+      <w:r>
+        <w:t>All of these certificates are configured to be implicitly trusted on each</w:t>
+      </w:r>
+      <w:r>
+        <w:t xml:space="preserve"> </w:t>
+      </w:r>
+      <w:r>
+        <w:t>hive node.</w:t>
+      </w:r>
+    </w:p>
+    <w:p>
+      <w:r>
+        <w:t xml:space="preserve">The registry cache certificate is only used internally within the hive so that the local Docker engines can </w:t>
+      </w:r>
+      <w:r>
+        <w:t>securely</w:t>
+      </w:r>
+      <w:r>
+        <w:t xml:space="preserve"> talk to the local registry</w:t>
+      </w:r>
+      <w:r>
+        <w:t xml:space="preserve"> </w:t>
+      </w:r>
+      <w:r>
+        <w:t>caches (if enabled for the hive).</w:t>
+      </w:r>
+      <w:r>
+        <w:t xml:space="preserve">  </w:t>
+      </w:r>
+      <w:r>
+        <w:t>The General and Vault certificates are configured</w:t>
+      </w:r>
+      <w:r>
+        <w:t xml:space="preserve"> by all hive nodes and are also</w:t>
+      </w:r>
+      <w:r>
+        <w:t xml:space="preserve"> to be trusted</w:t>
+      </w:r>
+      <w:r>
+        <w:t xml:space="preserve"> </w:t>
+      </w:r>
+      <w:r>
+        <w:t>on the hive operator's Windows or OSX machines</w:t>
+      </w:r>
+      <w:r>
+        <w:t xml:space="preserve"> </w:t>
+      </w:r>
+      <w:r>
+        <w:lastRenderedPageBreak/>
+        <w:t>so that neon-cli, hive web portals, and other tooling will work seamlessly from the operator’s workstation.  neon-cli quietly manages the adding and removing these operator certificates when</w:t>
+      </w:r>
+      <w:r>
+        <w:t xml:space="preserve"> the user logs into or out of a hive</w:t>
+      </w:r>
+      <w:r>
+        <w:t>.</w:t>
+      </w:r>
+    </w:p>
+    <w:p>
+      <w:r>
+        <w:t>In the future, it sure would be nice if we did</w:t>
+      </w:r>
+      <w:r>
+        <w:t xml:space="preserve">n’t need to separate Vault certificate.  This is currently required due to the </w:t>
+      </w:r>
+      <w:r>
+        <w:rPr>
+          <w:b/>
+          <w:color w:val="C45911" w:themeColor="accent2" w:themeShade="BF"/>
+        </w:rPr>
+        <w:t>vault-direct</w:t>
+      </w:r>
+      <w:r>
+        <w:rPr>
+          <w:color w:val="C45911" w:themeColor="accent2" w:themeShade="BF"/>
+        </w:rPr>
+        <w:t xml:space="preserve"> </w:t>
+      </w:r>
+      <w:r>
+        <w:t>script installed on the hive managers used for initializing and sealing/unsealing specific vault instances.</w:t>
+      </w:r>
+    </w:p>
+    <w:p>
+      <w:r>
+        <w:t>We’re using self-signed certificates by default to make hive setup super easy.</w:t>
+      </w:r>
+    </w:p>
+    <w:p>
+      <w:r>
+        <w:t>At some point, it would also be nice if operators could use a certificated signed by a real trusted 3</w:t>
+      </w:r>
+      <w:r>
+        <w:rPr>
+          <w:vertAlign w:val="superscript"/>
+        </w:rPr>
+        <w:t>rd</w:t>
+      </w:r>
+      <w:r>
+        <w:t xml:space="preserve"> party authority and then use this when deploying a cluster using a real DNS name.  This would also require that the operator actually register DNS host names for the hive and configure the proper DNS records.  This is complicated and I’m not entirely sure that it would actually work.  I’m hoping to defer this as long as possible (like until some enterprise is willing to pay me real money </w:t>
+      </w:r>
+      <w:r>
+        <w:rPr>
+          <mc:AlternateContent>
+            <mc:Choice Requires="w16se"/>
+            <mc:Fallback>
+              <w:rFonts w:ascii="Segoe UI Emoji" w:eastAsia="Segoe UI Emoji" w:hAnsi="Segoe UI Emoji" w:cs="Segoe UI Emoji"/>
+            </mc:Fallback>
+          </mc:AlternateContent>
+        </w:rPr>
+        <mc:AlternateContent>
+          <mc:Choice Requires="w16se">
+            <w16se:symEx w16se:font="Segoe UI Emoji" w16se:char="1F60A"/>
+          </mc:Choice>
+          <mc:Fallback>
+            <w:t>😊</w:t>
+          </mc:Fallback>
+        </mc:AlternateContent>
+      </w:r>
+      <w:r>
+        <w:t>).</w:t>
+      </w:r>
+    </w:p>
+    <w:p>
+      <w:pPr>
+        <w:pStyle w:val="Heading2"/>
+      </w:pPr>
+      <w:r>
         <w:t>Observations</w:t>
       </w:r>
     </w:p>
@@ -1042,7 +1296,6 @@
         </w:numPr>
       </w:pPr>
       <w:r>
-        <w:lastRenderedPageBreak/>
         <w:t xml:space="preserve">Tokens can be configured to expire or be explicitly revoked.  Smarter containers can verify tokens against Vault and reload secrets for expired tokens or exit for revoked ones.  This can provide the basis for </w:t>
       </w:r>
       <w:r>
@@ -1175,6 +1428,7 @@
           <w:b/>
           <w:color w:val="C45911" w:themeColor="accent2" w:themeShade="BF"/>
         </w:rPr>
+        <w:lastRenderedPageBreak/>
         <w:t>Security</w:t>
       </w:r>
       <w:r>
@@ -1555,11 +1809,7 @@
         <w:t xml:space="preserve"> </w:t>
       </w:r>
       <w:r>
-        <w:t xml:space="preserve">can access the API (this service uses host networking).  The manager API will not be accessible from other servers but it’s possible for an attacker with credentials to deploy another service that does the same thing.  The thing is though that an attacker with </w:t>
-      </w:r>
-      <w:r>
-        <w:lastRenderedPageBreak/>
-        <w:t>these credentials can do anything already.</w:t>
+        <w:t>can access the API (this service uses host networking).  The manager API will not be accessible from other servers but it’s possible for an attacker with credentials to deploy another service that does the same thing.  The thing is though that an attacker with these credentials can do anything already.</w:t>
       </w:r>
       <w:r>
         <w:br/>
@@ -1592,12 +1842,155 @@
       <w:r>
         <w:t>.</w:t>
       </w:r>
+      <w:r>
+        <w:br/>
+      </w:r>
+    </w:p>
+    <w:p>
+      <w:pPr>
+        <w:pStyle w:val="ListParagraph"/>
+        <w:numPr>
+          <w:ilvl w:val="0"/>
+          <w:numId w:val="6"/>
+        </w:numPr>
+      </w:pPr>
+      <w:r>
+        <w:rPr>
+          <w:b/>
+          <w:color w:val="C45911" w:themeColor="accent2" w:themeShade="BF"/>
+        </w:rPr>
+        <w:t>Security Gap #9</w:t>
+      </w:r>
+      <w:r>
+        <w:t>:</w:t>
+      </w:r>
+      <w:r>
+        <w:t xml:space="preserve"> </w:t>
+      </w:r>
+      <w:r>
+        <w:t>We’re using self-signed certificates to encrypt traffic to internal services like Consul, Vault and hive web dashboards and persisting these to the current user’s trusted certificate store/folder.   Some enterprises may not like or even allow this as a domain policy.</w:t>
+      </w:r>
+      <w:r>
+        <w:br/>
+      </w:r>
+    </w:p>
+    <w:p>
+      <w:pPr>
+        <w:pStyle w:val="ListParagraph"/>
+        <w:numPr>
+          <w:ilvl w:val="0"/>
+          <w:numId w:val="6"/>
+        </w:numPr>
+      </w:pPr>
+      <w:r>
+        <w:rPr>
+          <w:b/>
+          <w:color w:val="C45911" w:themeColor="accent2" w:themeShade="BF"/>
+        </w:rPr>
+        <w:t>Security Gap #10</w:t>
+      </w:r>
+      <w:r>
+        <w:t>:</w:t>
+      </w:r>
+      <w:r>
+        <w:t xml:space="preserve"> neon-cli needs to munge the </w:t>
+      </w:r>
+      <w:r>
+        <w:rPr>
+          <w:b/>
+          <w:color w:val="C45911" w:themeColor="accent2" w:themeShade="BF"/>
+        </w:rPr>
+        <w:t>hosts</w:t>
+      </w:r>
+      <w:r>
+        <w:rPr>
+          <w:color w:val="C45911" w:themeColor="accent2" w:themeShade="BF"/>
+        </w:rPr>
+        <w:t xml:space="preserve"> </w:t>
+      </w:r>
+      <w:r>
+        <w:t>file</w:t>
+      </w:r>
+      <w:bookmarkStart w:id="0" w:name="_GoBack"/>
+      <w:bookmarkEnd w:id="0"/>
+      <w:r>
+        <w:t xml:space="preserve"> so that the various </w:t>
+      </w:r>
+      <w:proofErr w:type="gramStart"/>
+      <w:r>
+        <w:rPr>
+          <w:b/>
+          <w:color w:val="C45911" w:themeColor="accent2" w:themeShade="BF"/>
+        </w:rPr>
+        <w:t>*.hive</w:t>
+      </w:r>
+      <w:proofErr w:type="gramEnd"/>
+      <w:r>
+        <w:rPr>
+          <w:color w:val="C45911" w:themeColor="accent2" w:themeShade="BF"/>
+        </w:rPr>
+        <w:t xml:space="preserve"> </w:t>
+      </w:r>
+      <w:r>
+        <w:t>DNS names will resolve to the proper hive addresses.</w:t>
+      </w:r>
+      <w:r>
+        <w:br/>
+      </w:r>
+    </w:p>
+    <w:p>
+      <w:pPr>
+        <w:pStyle w:val="ListParagraph"/>
+        <w:numPr>
+          <w:ilvl w:val="0"/>
+          <w:numId w:val="6"/>
+        </w:numPr>
+      </w:pPr>
+      <w:r>
+        <w:rPr>
+          <w:b/>
+          <w:color w:val="C45911" w:themeColor="accent2" w:themeShade="BF"/>
+        </w:rPr>
+        <w:t>Security Gap #11</w:t>
+      </w:r>
+      <w:r>
+        <w:t>:</w:t>
+      </w:r>
+      <w:r>
+        <w:t xml:space="preserve"> neon-cli needs to run with elevated permissions on the operator’s machine for two reasons: manage </w:t>
+      </w:r>
+      <w:r>
+        <w:t xml:space="preserve">the trust for </w:t>
+      </w:r>
+      <w:r>
+        <w:t xml:space="preserve">hive certificates and to munge the </w:t>
+      </w:r>
+      <w:r>
+        <w:rPr>
+          <w:b/>
+          <w:color w:val="C45911" w:themeColor="accent2" w:themeShade="BF"/>
+        </w:rPr>
+        <w:t>hosts</w:t>
+      </w:r>
+      <w:r>
+        <w:rPr>
+          <w:color w:val="C45911" w:themeColor="accent2" w:themeShade="BF"/>
+        </w:rPr>
+        <w:t xml:space="preserve"> </w:t>
+      </w:r>
+      <w:r>
+        <w:t xml:space="preserve">file.  </w:t>
+      </w:r>
+      <w:r>
+        <w:t>Some enterprises may not like or even allow this as a domain policy.</w:t>
+      </w:r>
     </w:p>
     <w:p>
       <w:pPr>
         <w:pStyle w:val="Heading1"/>
       </w:pPr>
       <w:r>
+        <w:lastRenderedPageBreak/>
         <w:t>Secrets Archival</w:t>
       </w:r>
     </w:p>
@@ -1744,21 +2137,12 @@
         </w:rPr>
         <w:t>%LOCALAPPDATA%\Neon Research\</w:t>
       </w:r>
-      <w:bookmarkStart w:id="0" w:name="_GoBack"/>
-      <w:r>
-        <w:rPr>
-          <w:b/>
-          <w:color w:val="C45911" w:themeColor="accent2" w:themeShade="BF"/>
-        </w:rPr>
-        <w:t>neon-cluster</w:t>
-      </w:r>
-      <w:bookmarkEnd w:id="0"/>
-      <w:r>
-        <w:rPr>
-          <w:b/>
-          <w:color w:val="C45911" w:themeColor="accent2" w:themeShade="BF"/>
-        </w:rPr>
-        <w:t>s\clusters</w:t>
+      <w:r>
+        <w:rPr>
+          <w:b/>
+          <w:color w:val="C45911" w:themeColor="accent2" w:themeShade="BF"/>
+        </w:rPr>
+        <w:t>neon-clusters\clusters</w:t>
       </w:r>
     </w:p>
   </w:footnote>
@@ -3398,7 +3782,7 @@
 </file>
 
 <file path=customXml/itemProps1.xml><?xml version="1.0" encoding="utf-8"?>
-<ds:datastoreItem xmlns:ds="http://schemas.openxmlformats.org/officeDocument/2006/customXml" ds:itemID="{8CAC8935-03F2-4F49-A3F4-6598F317E380}">
+<ds:datastoreItem xmlns:ds="http://schemas.openxmlformats.org/officeDocument/2006/customXml" ds:itemID="{4F5B759C-60A5-49F2-A583-861110133BBA}">
   <ds:schemaRefs>
     <ds:schemaRef ds:uri="http://schemas.openxmlformats.org/officeDocument/2006/bibliography"/>
   </ds:schemaRefs>

</xml_diff>